<commit_message>
Melhoria nos documentos de Requisitos
Atualização nos documentos de Requisitos
</commit_message>
<xml_diff>
--- a/requisitos/Aluno/SD_Consultar_Trabalhos_Enviados.docx
+++ b/requisitos/Aluno/SD_Consultar_Trabalhos_Enviados.docx
@@ -109,10 +109,13 @@
         <w:t>o a</w:t>
       </w:r>
       <w:r>
-        <w:t>luno escolhe consultar os trabalhos enviados pelo professor</w:t>
-      </w:r>
-      <w:r>
-        <w:t xml:space="preserve"> no </w:t>
+        <w:t>luno escolhe consu</w:t>
+      </w:r>
+      <w:r>
+        <w:t xml:space="preserve">ltar os trabalhos enviados </w:t>
+      </w:r>
+      <w:r>
+        <w:t xml:space="preserve">no </w:t>
       </w:r>
       <w:proofErr w:type="spellStart"/>
       <w:r>
@@ -135,13 +138,13 @@
         </w:numPr>
       </w:pPr>
       <w:r>
-        <w:t>O sistema oferece a opção “Consulta</w:t>
-      </w:r>
-      <w:r>
-        <w:t>r</w:t>
-      </w:r>
-      <w:r>
-        <w:t xml:space="preserve"> Trabalhos” para o Aluno.</w:t>
+        <w:t xml:space="preserve">O sistema oferece a opção “Consulta </w:t>
+      </w:r>
+      <w:r>
+        <w:t xml:space="preserve">de </w:t>
+      </w:r>
+      <w:r>
+        <w:t>Trabalhos” para o Aluno.</w:t>
       </w:r>
     </w:p>
     <w:p>
@@ -177,13 +180,16 @@
         </w:numPr>
       </w:pPr>
       <w:r>
-        <w:t xml:space="preserve">O aluno seleciona a disciplina que irá </w:t>
-      </w:r>
-      <w:r>
-        <w:t>realizar consulta</w:t>
-      </w:r>
-      <w:r>
-        <w:t>.</w:t>
+        <w:t xml:space="preserve">O sistema mostra os trabalhos </w:t>
+      </w:r>
+      <w:r>
+        <w:t xml:space="preserve">e seu status </w:t>
+      </w:r>
+      <w:r>
+        <w:t>ao aluno</w:t>
+      </w:r>
+      <w:r>
+        <w:t xml:space="preserve">.  </w:t>
       </w:r>
     </w:p>
     <w:p>
@@ -195,118 +201,28 @@
         </w:numPr>
       </w:pPr>
       <w:r>
-        <w:t>O sistema mostra os trabalhos dispon</w:t>
-      </w:r>
-      <w:r>
-        <w:t>íveis</w:t>
-      </w:r>
-      <w:r>
-        <w:t xml:space="preserve"> </w:t>
-      </w:r>
-      <w:r>
-        <w:t>ao aluno</w:t>
-      </w:r>
-      <w:r>
-        <w:t xml:space="preserve">.  </w:t>
-      </w:r>
-    </w:p>
-    <w:p>
-      <w:pPr>
-        <w:pStyle w:val="Corpodetexto"/>
+        <w:t>O caso de uso é encerrado.</w:t>
+      </w:r>
+    </w:p>
+    <w:p>
+      <w:pPr>
+        <w:pStyle w:val="Cabealho1"/>
+      </w:pPr>
+      <w:r>
+        <w:t>Fluxos Alternativos</w:t>
+      </w:r>
+    </w:p>
+    <w:p>
+      <w:pPr>
+        <w:pStyle w:val="Cabealho2"/>
         <w:numPr>
           <w:ilvl w:val="0"/>
-          <w:numId w:val="2"/>
+          <w:numId w:val="0"/>
         </w:numPr>
-      </w:pPr>
-      <w:r>
-        <w:t xml:space="preserve">O aluno seleciona </w:t>
-      </w:r>
-      <w:r>
-        <w:t xml:space="preserve">o </w:t>
-      </w:r>
-      <w:r>
-        <w:t>trabalho</w:t>
-      </w:r>
-      <w:r>
-        <w:t xml:space="preserve"> que irá realizar a consulta.</w:t>
-      </w:r>
-    </w:p>
-    <w:p>
-      <w:pPr>
-        <w:pStyle w:val="Corpodetexto"/>
-        <w:numPr>
-          <w:ilvl w:val="0"/>
-          <w:numId w:val="2"/>
-        </w:numPr>
-      </w:pPr>
-      <w:r>
-        <w:t>O aluno clica em “</w:t>
-      </w:r>
-      <w:r>
-        <w:t>Consultar</w:t>
-      </w:r>
-      <w:r>
-        <w:t>”</w:t>
-      </w:r>
-      <w:r>
-        <w:t xml:space="preserve">  </w:t>
-      </w:r>
-    </w:p>
-    <w:p>
-      <w:pPr>
-        <w:pStyle w:val="Corpodetexto"/>
-        <w:numPr>
-          <w:ilvl w:val="0"/>
-          <w:numId w:val="2"/>
-        </w:numPr>
-      </w:pPr>
-      <w:r>
-        <w:t xml:space="preserve">O sistema </w:t>
-      </w:r>
-      <w:r>
-        <w:t>abrirá uma nova página contendo a Trabalho selecionado.</w:t>
-      </w:r>
-    </w:p>
-    <w:p>
-      <w:pPr>
-        <w:pStyle w:val="Corpodetexto"/>
-        <w:numPr>
-          <w:ilvl w:val="0"/>
-          <w:numId w:val="2"/>
-        </w:numPr>
-      </w:pPr>
-      <w:r>
-        <w:t>O caso de uso é encerrado.</w:t>
-      </w:r>
-    </w:p>
-    <w:p>
-      <w:pPr>
-        <w:pStyle w:val="Cabealho1"/>
-      </w:pPr>
-      <w:r>
-        <w:t>Fluxos Alternativos</w:t>
-      </w:r>
-    </w:p>
-    <w:p>
-      <w:pPr>
-        <w:pStyle w:val="Cabealho2"/>
-      </w:pPr>
-      <w:r>
-        <w:t>[</w:t>
-      </w:r>
-      <w:r>
-        <w:t>FA1</w:t>
-      </w:r>
-      <w:r>
-        <w:t>]</w:t>
-      </w:r>
-    </w:p>
-    <w:p>
-      <w:pPr>
-        <w:pStyle w:val="Corpodetexto"/>
-      </w:pPr>
-      <w:r>
-        <w:t>A qualquer momento o Administrador pode cancelar a operação clicando em “Cancelar”.</w:t>
+        <w:ind w:left="576"/>
+      </w:pPr>
+      <w:r>
+        <w:t>N/A</w:t>
       </w:r>
     </w:p>
     <w:p>
@@ -336,25 +252,8 @@
       <w:r>
         <w:t>Todos os passos do Fluxo Principal</w:t>
       </w:r>
-    </w:p>
-    <w:p>
-      <w:pPr>
-        <w:pStyle w:val="Cabealho2"/>
-      </w:pPr>
-      <w:r>
-        <w:t>Cenário 2</w:t>
-      </w:r>
-    </w:p>
-    <w:p>
-      <w:pPr>
-        <w:pStyle w:val="Corpodetexto"/>
-        <w:numPr>
-          <w:ilvl w:val="0"/>
-          <w:numId w:val="5"/>
-        </w:numPr>
-      </w:pPr>
-      <w:r>
-        <w:t>Fluxo Alternativo [FA1]</w:t>
+      <w:r>
+        <w:t>.</w:t>
       </w:r>
     </w:p>
     <w:p>
@@ -392,8 +291,26 @@
           <w:sz w:val="20"/>
           <w:szCs w:val="20"/>
         </w:rPr>
-        <w:t>faz as consultas</w:t>
-      </w:r>
+        <w:t xml:space="preserve">consulta os trabalhos com sucesso no </w:t>
+      </w:r>
+      <w:proofErr w:type="spellStart"/>
+      <w:r>
+        <w:rPr>
+          <w:sz w:val="20"/>
+          <w:szCs w:val="20"/>
+        </w:rPr>
+        <w:t>School</w:t>
+      </w:r>
+      <w:proofErr w:type="spellEnd"/>
+      <w:r>
+        <w:rPr>
+          <w:sz w:val="20"/>
+          <w:szCs w:val="20"/>
+        </w:rPr>
+        <w:t xml:space="preserve"> Drive.</w:t>
+      </w:r>
+      <w:bookmarkStart w:id="0" w:name="_GoBack"/>
+      <w:bookmarkEnd w:id="0"/>
       <w:r>
         <w:rPr>
           <w:sz w:val="20"/>
@@ -401,55 +318,6 @@
         </w:rPr>
         <w:t xml:space="preserve"> </w:t>
       </w:r>
-      <w:r>
-        <w:rPr>
-          <w:sz w:val="20"/>
-          <w:szCs w:val="20"/>
-        </w:rPr>
-        <w:t>a</w:t>
-      </w:r>
-      <w:r>
-        <w:rPr>
-          <w:sz w:val="20"/>
-          <w:szCs w:val="20"/>
-        </w:rPr>
-        <w:t>o</w:t>
-      </w:r>
-      <w:r>
-        <w:rPr>
-          <w:sz w:val="20"/>
-          <w:szCs w:val="20"/>
-        </w:rPr>
-        <w:t>s</w:t>
-      </w:r>
-      <w:r>
-        <w:rPr>
-          <w:sz w:val="20"/>
-          <w:szCs w:val="20"/>
-        </w:rPr>
-        <w:t xml:space="preserve"> trabalho</w:t>
-      </w:r>
-      <w:r>
-        <w:rPr>
-          <w:sz w:val="20"/>
-          <w:szCs w:val="20"/>
-        </w:rPr>
-        <w:t>s</w:t>
-      </w:r>
-      <w:r>
-        <w:rPr>
-          <w:sz w:val="20"/>
-          <w:szCs w:val="20"/>
-        </w:rPr>
-        <w:t>.</w:t>
-      </w:r>
-      <w:r>
-        <w:rPr>
-          <w:sz w:val="20"/>
-          <w:szCs w:val="20"/>
-        </w:rPr>
-        <w:t xml:space="preserve"> </w:t>
-      </w:r>
     </w:p>
     <w:p>
       <w:pPr>
@@ -470,7 +338,6 @@
           <w:noProof/>
           <w:lang w:eastAsia="pt-BR"/>
         </w:rPr>
-        <w:lastRenderedPageBreak/>
         <w:drawing>
           <wp:inline distT="0" distB="0" distL="0" distR="0">
             <wp:extent cx="3953427" cy="1438476"/>
@@ -543,8 +410,6 @@
           </wp:inline>
         </w:drawing>
       </w:r>
-      <w:bookmarkStart w:id="0" w:name="_GoBack"/>
-      <w:bookmarkEnd w:id="0"/>
     </w:p>
     <w:sectPr>
       <w:headerReference w:type="default" r:id="rId8"/>
@@ -683,7 +548,7 @@
               <w:rStyle w:val="Nmerodepgina"/>
               <w:noProof/>
             </w:rPr>
-            <w:t>2</w:t>
+            <w:t>1</w:t>
           </w:r>
           <w:r>
             <w:rPr>
@@ -720,7 +585,7 @@
               <w:rStyle w:val="Nmerodepgina"/>
               <w:noProof/>
             </w:rPr>
-            <w:t>2</w:t>
+            <w:t>1</w:t>
           </w:r>
           <w:r>
             <w:rPr>

</xml_diff>